<commit_message>
Add all evaluation. Write paper and chapters draft v0.
</commit_message>
<xml_diff>
--- a/thesis/benchmark.docx
+++ b/thesis/benchmark.docx
@@ -13,14 +13,40 @@
         <w:rPr>
           <w:lang w:val="en-US"/>
         </w:rPr>
-        <w:t>Benchmark original model</w:t>
+        <w:t xml:space="preserve">Benchmark </w:t>
       </w:r>
       <w:r>
         <w:rPr>
           <w:lang w:val="en-US"/>
         </w:rPr>
-        <w:t xml:space="preserve"> versus new</w:t>
+        <w:t>RFC19 model</w:t>
       </w:r>
+      <w:r>
+        <w:rPr>
+          <w:lang w:val="en-US"/>
+        </w:rPr>
+        <w:t xml:space="preserve"> versus </w:t>
+      </w:r>
+      <w:r>
+        <w:rPr>
+          <w:lang w:val="en-US"/>
+        </w:rPr>
+        <w:t xml:space="preserve">standard </w:t>
+      </w:r>
+      <w:proofErr w:type="spellStart"/>
+      <w:r>
+        <w:rPr>
+          <w:lang w:val="en-US"/>
+        </w:rPr>
+        <w:t>Ra</w:t>
+      </w:r>
+      <w:r>
+        <w:rPr>
+          <w:lang w:val="en-US"/>
+        </w:rPr>
+        <w:t>ndomForestRegression</w:t>
+      </w:r>
+      <w:proofErr w:type="spellEnd"/>
     </w:p>
     <w:p>
       <w:pPr>

</xml_diff>